<commit_message>
Club customer datagrid added
</commit_message>
<xml_diff>
--- a/Super Shop Management System V1.docx
+++ b/Super Shop Management System V1.docx
@@ -95,8 +95,21 @@
           <w:numId w:val="1"/>
         </w:numPr>
       </w:pPr>
-      <w:r>
-        <w:t>Ahnaf Tahmidul Huq</w:t>
+      <w:proofErr w:type="spellStart"/>
+      <w:r>
+        <w:t>Ahnaf</w:t>
+      </w:r>
+      <w:proofErr w:type="spellEnd"/>
+      <w:r>
+        <w:t xml:space="preserve"> </w:t>
+      </w:r>
+      <w:proofErr w:type="spellStart"/>
+      <w:r>
+        <w:t>Tahmidul</w:t>
+      </w:r>
+      <w:proofErr w:type="spellEnd"/>
+      <w:r>
+        <w:t xml:space="preserve"> Huq</w:t>
       </w:r>
     </w:p>
     <w:p>
@@ -124,8 +137,21 @@
         </w:numPr>
       </w:pPr>
       <w:r>
-        <w:t>Abdul Wazed Shobuz</w:t>
-      </w:r>
+        <w:t xml:space="preserve">Abdul </w:t>
+      </w:r>
+      <w:proofErr w:type="spellStart"/>
+      <w:r>
+        <w:t>Wazed</w:t>
+      </w:r>
+      <w:proofErr w:type="spellEnd"/>
+      <w:r>
+        <w:t xml:space="preserve"> </w:t>
+      </w:r>
+      <w:proofErr w:type="spellStart"/>
+      <w:r>
+        <w:t>Shobuz</w:t>
+      </w:r>
+      <w:proofErr w:type="spellEnd"/>
     </w:p>
     <w:p>
       <w:pPr>
@@ -135,8 +161,21 @@
           <w:numId w:val="2"/>
         </w:numPr>
       </w:pPr>
-      <w:r>
-        <w:t>Ahnaf Tahmidul Huq</w:t>
+      <w:proofErr w:type="spellStart"/>
+      <w:r>
+        <w:t>Ahnaf</w:t>
+      </w:r>
+      <w:proofErr w:type="spellEnd"/>
+      <w:r>
+        <w:t xml:space="preserve"> </w:t>
+      </w:r>
+      <w:proofErr w:type="spellStart"/>
+      <w:r>
+        <w:t>Tahmidul</w:t>
+      </w:r>
+      <w:proofErr w:type="spellEnd"/>
+      <w:r>
+        <w:t xml:space="preserve"> Huq</w:t>
       </w:r>
     </w:p>
     <w:p>
@@ -157,9 +196,19 @@
           <w:numId w:val="3"/>
         </w:numPr>
       </w:pPr>
-      <w:r>
-        <w:t>Jeba Fawzia</w:t>
-      </w:r>
+      <w:proofErr w:type="spellStart"/>
+      <w:r>
+        <w:t>Jeba</w:t>
+      </w:r>
+      <w:proofErr w:type="spellEnd"/>
+      <w:r>
+        <w:t xml:space="preserve"> </w:t>
+      </w:r>
+      <w:proofErr w:type="spellStart"/>
+      <w:r>
+        <w:t>Fawzia</w:t>
+      </w:r>
+      <w:proofErr w:type="spellEnd"/>
     </w:p>
     <w:p>
       <w:pPr>
@@ -170,8 +219,13 @@
         </w:numPr>
       </w:pPr>
       <w:r>
-        <w:t>Md Khairuzzaman</w:t>
-      </w:r>
+        <w:t xml:space="preserve">Md </w:t>
+      </w:r>
+      <w:proofErr w:type="spellStart"/>
+      <w:r>
+        <w:t>Khairuzzaman</w:t>
+      </w:r>
+      <w:proofErr w:type="spellEnd"/>
     </w:p>
     <w:p>
       <w:pPr>
@@ -181,9 +235,19 @@
           <w:numId w:val="3"/>
         </w:numPr>
       </w:pPr>
-      <w:r>
-        <w:t>Fatin Ishraq</w:t>
-      </w:r>
+      <w:proofErr w:type="spellStart"/>
+      <w:r>
+        <w:t>Fatin</w:t>
+      </w:r>
+      <w:proofErr w:type="spellEnd"/>
+      <w:r>
+        <w:t xml:space="preserve"> </w:t>
+      </w:r>
+      <w:proofErr w:type="spellStart"/>
+      <w:r>
+        <w:t>Ishraq</w:t>
+      </w:r>
+      <w:proofErr w:type="spellEnd"/>
     </w:p>
     <w:p>
       <w:pPr>
@@ -193,8 +257,13 @@
           <w:numId w:val="3"/>
         </w:numPr>
       </w:pPr>
-      <w:r>
-        <w:t>Nushrat Jahan</w:t>
+      <w:proofErr w:type="spellStart"/>
+      <w:r>
+        <w:t>Nushrat</w:t>
+      </w:r>
+      <w:proofErr w:type="spellEnd"/>
+      <w:r>
+        <w:t xml:space="preserve"> Jahan</w:t>
       </w:r>
     </w:p>
     <w:p>
@@ -258,34 +327,129 @@
         <w:t xml:space="preserve"> </w:t>
       </w:r>
       <w:r>
-        <w:t>A super shop have inventory to store various products. Products are identified by products_id,</w:t>
+        <w:t xml:space="preserve">A super shop have inventory to store various products. Products are identified by </w:t>
+      </w:r>
+      <w:proofErr w:type="spellStart"/>
+      <w:r>
+        <w:t>products_id</w:t>
+      </w:r>
+      <w:proofErr w:type="spellEnd"/>
+      <w:r>
+        <w:t>,</w:t>
       </w:r>
       <w:r>
         <w:t xml:space="preserve"> barcode,</w:t>
       </w:r>
       <w:r>
-        <w:t xml:space="preserve"> products_name, products_type, products_price, count. Shop have many club customers identified by customer_id, customer_name,</w:t>
-      </w:r>
-      <w:r>
         <w:t xml:space="preserve"> </w:t>
       </w:r>
+      <w:proofErr w:type="spellStart"/>
+      <w:r>
+        <w:t>products_name</w:t>
+      </w:r>
+      <w:proofErr w:type="spellEnd"/>
+      <w:r>
+        <w:t xml:space="preserve">, </w:t>
+      </w:r>
+      <w:proofErr w:type="spellStart"/>
+      <w:r>
+        <w:t>products_type</w:t>
+      </w:r>
+      <w:proofErr w:type="spellEnd"/>
+      <w:r>
+        <w:t xml:space="preserve">, </w:t>
+      </w:r>
+      <w:proofErr w:type="spellStart"/>
+      <w:r>
+        <w:t>products_price</w:t>
+      </w:r>
+      <w:proofErr w:type="spellEnd"/>
+      <w:r>
+        <w:t xml:space="preserve">, count. Shop have many club customers identified by </w:t>
+      </w:r>
+      <w:proofErr w:type="spellStart"/>
+      <w:r>
+        <w:t>customer_id</w:t>
+      </w:r>
+      <w:proofErr w:type="spellEnd"/>
+      <w:r>
+        <w:t xml:space="preserve">, </w:t>
+      </w:r>
+      <w:proofErr w:type="spellStart"/>
+      <w:r>
+        <w:t>customer_name</w:t>
+      </w:r>
+      <w:proofErr w:type="spellEnd"/>
+      <w:r>
+        <w:t>,</w:t>
+      </w:r>
+      <w:r>
+        <w:t xml:space="preserve"> </w:t>
+      </w:r>
+      <w:proofErr w:type="spellStart"/>
       <w:r>
         <w:t>cutomer_address</w:t>
       </w:r>
+      <w:proofErr w:type="spellEnd"/>
       <w:r>
         <w:t xml:space="preserve">, </w:t>
       </w:r>
       <w:r>
-        <w:t>phone. There is a salesman who can sales products to customer. Salesman have id, name. There is a admin who can modify any changes. Every customer has issued a bill. Bill is identified by bill_id, issue_date,</w:t>
-      </w:r>
-      <w:r>
-        <w:t xml:space="preserve"> customer_name,</w:t>
-      </w:r>
-      <w:r>
-        <w:t>discout,</w:t>
-      </w:r>
-      <w:r>
-        <w:t xml:space="preserve"> payment_method, phone</w:t>
+        <w:t xml:space="preserve">phone. There is a salesman who can sales products to customer. Salesman have id, name. There is </w:t>
+      </w:r>
+      <w:proofErr w:type="gramStart"/>
+      <w:r>
+        <w:t>a</w:t>
+      </w:r>
+      <w:proofErr w:type="gramEnd"/>
+      <w:r>
+        <w:t xml:space="preserve"> admin who can modify any changes. Every customer has issued a bill. Bill is identified by </w:t>
+      </w:r>
+      <w:proofErr w:type="spellStart"/>
+      <w:r>
+        <w:t>bill_id</w:t>
+      </w:r>
+      <w:proofErr w:type="spellEnd"/>
+      <w:r>
+        <w:t xml:space="preserve">, </w:t>
+      </w:r>
+      <w:proofErr w:type="spellStart"/>
+      <w:r>
+        <w:t>issue_date</w:t>
+      </w:r>
+      <w:proofErr w:type="spellEnd"/>
+      <w:r>
+        <w:t>,</w:t>
+      </w:r>
+      <w:r>
+        <w:t xml:space="preserve"> </w:t>
+      </w:r>
+      <w:proofErr w:type="spellStart"/>
+      <w:r>
+        <w:t>customer_</w:t>
+      </w:r>
+      <w:proofErr w:type="gramStart"/>
+      <w:r>
+        <w:t>name,</w:t>
+      </w:r>
+      <w:r>
+        <w:t>discout</w:t>
+      </w:r>
+      <w:proofErr w:type="spellEnd"/>
+      <w:proofErr w:type="gramEnd"/>
+      <w:r>
+        <w:t>,</w:t>
+      </w:r>
+      <w:r>
+        <w:t xml:space="preserve"> </w:t>
+      </w:r>
+      <w:proofErr w:type="spellStart"/>
+      <w:r>
+        <w:t>payment_method</w:t>
+      </w:r>
+      <w:proofErr w:type="spellEnd"/>
+      <w:r>
+        <w:t>, phone</w:t>
       </w:r>
       <w:r>
         <w:t>, total bill</w:t>
@@ -306,7 +470,31 @@
         <w:t>.</w:t>
       </w:r>
       <w:r>
-        <w:t xml:space="preserve"> Sales Report is identified by report_id, issuedate, totalincome, profit, loss.</w:t>
+        <w:t xml:space="preserve"> Sales Report is identified by </w:t>
+      </w:r>
+      <w:proofErr w:type="spellStart"/>
+      <w:r>
+        <w:t>report_id</w:t>
+      </w:r>
+      <w:proofErr w:type="spellEnd"/>
+      <w:r>
+        <w:t xml:space="preserve">, </w:t>
+      </w:r>
+      <w:proofErr w:type="spellStart"/>
+      <w:r>
+        <w:t>issuedate</w:t>
+      </w:r>
+      <w:proofErr w:type="spellEnd"/>
+      <w:r>
+        <w:t xml:space="preserve">, </w:t>
+      </w:r>
+      <w:proofErr w:type="spellStart"/>
+      <w:r>
+        <w:t>totalincome</w:t>
+      </w:r>
+      <w:proofErr w:type="spellEnd"/>
+      <w:r>
+        <w:t>, profit, loss.</w:t>
       </w:r>
       <w:r>
         <w:t xml:space="preserve"> </w:t>
@@ -361,22 +549,59 @@
         <w:t xml:space="preserve"> </w:t>
       </w:r>
       <w:r>
-        <w:t>key, Product</w:t>
-      </w:r>
-      <w:r>
-        <w:t>_Barcode, Products_</w:t>
+        <w:t xml:space="preserve">key, </w:t>
+      </w:r>
+      <w:proofErr w:type="spellStart"/>
+      <w:r>
+        <w:t>Product</w:t>
+      </w:r>
+      <w:r>
+        <w:t>_Barcode</w:t>
+      </w:r>
+      <w:proofErr w:type="spellEnd"/>
+      <w:r>
+        <w:t xml:space="preserve">, </w:t>
+      </w:r>
+      <w:proofErr w:type="spellStart"/>
+      <w:r>
+        <w:t>Products_</w:t>
       </w:r>
       <w:r>
         <w:t>name</w:t>
       </w:r>
-      <w:r>
-        <w:t>(varchar50), product_price(number),</w:t>
-      </w:r>
-      <w:r>
-        <w:t xml:space="preserve"> product_type(varchar)</w:t>
-      </w:r>
-      <w:r>
-        <w:t xml:space="preserve"> product_count(int).</w:t>
+      <w:proofErr w:type="spellEnd"/>
+      <w:r>
+        <w:t xml:space="preserve">(varchar50), </w:t>
+      </w:r>
+      <w:proofErr w:type="spellStart"/>
+      <w:r>
+        <w:t>product_price</w:t>
+      </w:r>
+      <w:proofErr w:type="spellEnd"/>
+      <w:r>
+        <w:t>(number),</w:t>
+      </w:r>
+      <w:r>
+        <w:t xml:space="preserve"> </w:t>
+      </w:r>
+      <w:proofErr w:type="spellStart"/>
+      <w:r>
+        <w:t>product_type</w:t>
+      </w:r>
+      <w:proofErr w:type="spellEnd"/>
+      <w:r>
+        <w:t>(varchar)</w:t>
+      </w:r>
+      <w:r>
+        <w:t xml:space="preserve"> </w:t>
+      </w:r>
+      <w:proofErr w:type="spellStart"/>
+      <w:r>
+        <w:t>product_count</w:t>
+      </w:r>
+      <w:proofErr w:type="spellEnd"/>
+      <w:r>
+        <w:t>(int).</w:t>
       </w:r>
     </w:p>
     <w:p>
@@ -394,15 +619,25 @@
         </w:rPr>
         <w:t xml:space="preserve">Club Customer: </w:t>
       </w:r>
-      <w:r>
-        <w:t>customer_id(int)</w:t>
+      <w:proofErr w:type="spellStart"/>
+      <w:r>
+        <w:t>customer_id</w:t>
+      </w:r>
+      <w:proofErr w:type="spellEnd"/>
+      <w:r>
+        <w:t>(int)</w:t>
       </w:r>
       <w:r>
         <w:t xml:space="preserve"> primary key</w:t>
       </w:r>
       <w:r>
-        <w:t>, customer_name</w:t>
-      </w:r>
+        <w:t xml:space="preserve">, </w:t>
+      </w:r>
+      <w:proofErr w:type="spellStart"/>
+      <w:r>
+        <w:t>customer_name</w:t>
+      </w:r>
+      <w:proofErr w:type="spellEnd"/>
       <w:r>
         <w:t>(varchar)</w:t>
       </w:r>
@@ -410,7 +645,15 @@
         <w:t xml:space="preserve">, </w:t>
       </w:r>
       <w:r>
-        <w:t>email(varchar), customer_address(varchar), phone(number).</w:t>
+        <w:t xml:space="preserve">email(varchar), </w:t>
+      </w:r>
+      <w:proofErr w:type="spellStart"/>
+      <w:r>
+        <w:t>customer_address</w:t>
+      </w:r>
+      <w:proofErr w:type="spellEnd"/>
+      <w:r>
+        <w:t>(varchar), phone(number).</w:t>
       </w:r>
     </w:p>
     <w:p>
@@ -428,8 +671,37 @@
         </w:rPr>
         <w:t xml:space="preserve">Employee: </w:t>
       </w:r>
-      <w:r>
-        <w:t>emp_id(int) primary key, emp_name(varchar), emp_phone(number), emp_status(varchar).</w:t>
+      <w:proofErr w:type="spellStart"/>
+      <w:r>
+        <w:t>emp_id</w:t>
+      </w:r>
+      <w:proofErr w:type="spellEnd"/>
+      <w:r>
+        <w:t xml:space="preserve">(int) primary key, </w:t>
+      </w:r>
+      <w:proofErr w:type="spellStart"/>
+      <w:r>
+        <w:t>emp_name</w:t>
+      </w:r>
+      <w:proofErr w:type="spellEnd"/>
+      <w:r>
+        <w:t xml:space="preserve">(varchar), </w:t>
+      </w:r>
+      <w:proofErr w:type="spellStart"/>
+      <w:r>
+        <w:t>emp_phone</w:t>
+      </w:r>
+      <w:proofErr w:type="spellEnd"/>
+      <w:r>
+        <w:t xml:space="preserve">(number), </w:t>
+      </w:r>
+      <w:proofErr w:type="spellStart"/>
+      <w:r>
+        <w:t>emp_status</w:t>
+      </w:r>
+      <w:proofErr w:type="spellEnd"/>
+      <w:r>
+        <w:t>(varchar).</w:t>
       </w:r>
     </w:p>
     <w:p>
@@ -447,8 +719,45 @@
         </w:rPr>
         <w:t xml:space="preserve">Bill: </w:t>
       </w:r>
-      <w:r>
-        <w:t>Bill_id(int) primary key, issue_date(date), Customer_Name(varchar), paymet_method(varchar), Discount(number), phone(number),vat(number), total bill(float)</w:t>
+      <w:proofErr w:type="spellStart"/>
+      <w:r>
+        <w:t>Bill_id</w:t>
+      </w:r>
+      <w:proofErr w:type="spellEnd"/>
+      <w:r>
+        <w:t xml:space="preserve">(int) primary key, </w:t>
+      </w:r>
+      <w:proofErr w:type="spellStart"/>
+      <w:r>
+        <w:t>issue_date</w:t>
+      </w:r>
+      <w:proofErr w:type="spellEnd"/>
+      <w:r>
+        <w:t xml:space="preserve">(date), </w:t>
+      </w:r>
+      <w:proofErr w:type="spellStart"/>
+      <w:r>
+        <w:t>Customer_Name</w:t>
+      </w:r>
+      <w:proofErr w:type="spellEnd"/>
+      <w:r>
+        <w:t xml:space="preserve">(varchar), </w:t>
+      </w:r>
+      <w:proofErr w:type="spellStart"/>
+      <w:r>
+        <w:t>paymet_method</w:t>
+      </w:r>
+      <w:proofErr w:type="spellEnd"/>
+      <w:r>
+        <w:t>(varchar), Discount(number), phone(number</w:t>
+      </w:r>
+      <w:proofErr w:type="gramStart"/>
+      <w:r>
+        <w:t>),vat</w:t>
+      </w:r>
+      <w:proofErr w:type="gramEnd"/>
+      <w:r>
+        <w:t>(number), total bill(float)</w:t>
       </w:r>
     </w:p>
     <w:p>
@@ -466,8 +775,37 @@
         </w:rPr>
         <w:t xml:space="preserve">Sales Report: </w:t>
       </w:r>
-      <w:r>
-        <w:t>Report_id(primary key), issuedate(date), totalincome(number), profit(number), loss(number).</w:t>
+      <w:proofErr w:type="spellStart"/>
+      <w:r>
+        <w:t>Report_</w:t>
+      </w:r>
+      <w:proofErr w:type="gramStart"/>
+      <w:r>
+        <w:t>id</w:t>
+      </w:r>
+      <w:proofErr w:type="spellEnd"/>
+      <w:r>
+        <w:t>(</w:t>
+      </w:r>
+      <w:proofErr w:type="gramEnd"/>
+      <w:r>
+        <w:t xml:space="preserve">primary key), </w:t>
+      </w:r>
+      <w:proofErr w:type="spellStart"/>
+      <w:r>
+        <w:t>issuedate</w:t>
+      </w:r>
+      <w:proofErr w:type="spellEnd"/>
+      <w:r>
+        <w:t xml:space="preserve">(date), </w:t>
+      </w:r>
+      <w:proofErr w:type="spellStart"/>
+      <w:r>
+        <w:t>totalincome</w:t>
+      </w:r>
+      <w:proofErr w:type="spellEnd"/>
+      <w:r>
+        <w:t>(number), profit(number), loss(number).</w:t>
       </w:r>
     </w:p>
     <w:p>
@@ -511,46 +849,225 @@
     </w:p>
     <w:p>
       <w:r>
-        <w:t xml:space="preserve">Customer: Customer_id(Int) primary key, </w:t>
-      </w:r>
-      <w:r>
-        <w:t>Contact_id(int) FK</w:t>
-      </w:r>
-    </w:p>
-    <w:p>
-      <w:r>
-        <w:t xml:space="preserve">Contact: Contact_id int (PK), Name(varchar), Email(varchar), Location(varchar), Phone(number). </w:t>
-      </w:r>
-    </w:p>
-    <w:p>
-      <w:r>
-        <w:t>Employee: Employee_id(int), Job_status(varchar), Contact_Id(FK)</w:t>
-      </w:r>
-    </w:p>
-    <w:p>
-      <w:r>
-        <w:t>CustomerBill: Bill_id(int)PK, Contact_Id(FK), Payment_method(varchar), paymentdate(date), vat(number), total_paid(number)</w:t>
-      </w:r>
-    </w:p>
-    <w:p>
-      <w:r>
-        <w:t>Admin</w:t>
-      </w:r>
-      <w:r>
-        <w:t>Login: Emp_id(int)PK, password(varchar) unique.</w:t>
-      </w:r>
-    </w:p>
-    <w:p>
-      <w:r>
-        <w:t xml:space="preserve">SalesmanLogin: </w:t>
-      </w:r>
-      <w:r>
-        <w:t>Emp_id(int)PK, password(varchar) unique.</w:t>
-      </w:r>
-    </w:p>
-    <w:p>
-      <w:r>
-        <w:t>Reports: Report_id(PK), ReportGenarated(data), Total_Inocme(number), Total_Loss(number), Total_Discount(number), Remainnig_Product_Total Amount(number).</w:t>
+        <w:t xml:space="preserve">Customer: </w:t>
+      </w:r>
+      <w:proofErr w:type="spellStart"/>
+      <w:r>
+        <w:t>Customer_</w:t>
+      </w:r>
+      <w:proofErr w:type="gramStart"/>
+      <w:r>
+        <w:t>id</w:t>
+      </w:r>
+      <w:proofErr w:type="spellEnd"/>
+      <w:r>
+        <w:t>(</w:t>
+      </w:r>
+      <w:proofErr w:type="gramEnd"/>
+      <w:r>
+        <w:t xml:space="preserve">Int) primary key, </w:t>
+      </w:r>
+      <w:proofErr w:type="spellStart"/>
+      <w:r>
+        <w:t>Contact_id</w:t>
+      </w:r>
+      <w:proofErr w:type="spellEnd"/>
+      <w:r>
+        <w:t>(int) FK</w:t>
+      </w:r>
+    </w:p>
+    <w:p>
+      <w:r>
+        <w:t xml:space="preserve">Contact: </w:t>
+      </w:r>
+      <w:proofErr w:type="spellStart"/>
+      <w:r>
+        <w:t>Contact_id</w:t>
+      </w:r>
+      <w:proofErr w:type="spellEnd"/>
+      <w:r>
+        <w:t xml:space="preserve"> int (PK), Name(varchar), Email(varchar), Location(varchar), Phone(number). </w:t>
+      </w:r>
+    </w:p>
+    <w:p>
+      <w:r>
+        <w:t xml:space="preserve">Employee: </w:t>
+      </w:r>
+      <w:proofErr w:type="spellStart"/>
+      <w:r>
+        <w:t>Employee_id</w:t>
+      </w:r>
+      <w:proofErr w:type="spellEnd"/>
+      <w:r>
+        <w:t>(int)</w:t>
+      </w:r>
+      <w:r>
+        <w:t xml:space="preserve"> PK</w:t>
+      </w:r>
+      <w:r>
+        <w:t xml:space="preserve">, </w:t>
+      </w:r>
+      <w:proofErr w:type="spellStart"/>
+      <w:r>
+        <w:t>Job_status</w:t>
+      </w:r>
+      <w:proofErr w:type="spellEnd"/>
+      <w:r>
+        <w:t xml:space="preserve">(varchar), </w:t>
+      </w:r>
+      <w:proofErr w:type="spellStart"/>
+      <w:r>
+        <w:t>Contact_</w:t>
+      </w:r>
+      <w:proofErr w:type="gramStart"/>
+      <w:r>
+        <w:t>Id</w:t>
+      </w:r>
+      <w:proofErr w:type="spellEnd"/>
+      <w:r>
+        <w:t>(</w:t>
+      </w:r>
+      <w:proofErr w:type="gramEnd"/>
+      <w:r>
+        <w:t>FK)</w:t>
+      </w:r>
+    </w:p>
+    <w:p>
+      <w:proofErr w:type="spellStart"/>
+      <w:r>
+        <w:t>CustomerBill</w:t>
+      </w:r>
+      <w:proofErr w:type="spellEnd"/>
+      <w:r>
+        <w:t xml:space="preserve">: </w:t>
+      </w:r>
+      <w:proofErr w:type="spellStart"/>
+      <w:r>
+        <w:t>Bill_id</w:t>
+      </w:r>
+      <w:proofErr w:type="spellEnd"/>
+      <w:r>
+        <w:t xml:space="preserve">(int)PK, </w:t>
+      </w:r>
+      <w:proofErr w:type="spellStart"/>
+      <w:r>
+        <w:t>Contact_</w:t>
+      </w:r>
+      <w:proofErr w:type="gramStart"/>
+      <w:r>
+        <w:t>Id</w:t>
+      </w:r>
+      <w:proofErr w:type="spellEnd"/>
+      <w:r>
+        <w:t>(</w:t>
+      </w:r>
+      <w:proofErr w:type="gramEnd"/>
+      <w:r>
+        <w:t xml:space="preserve">FK), </w:t>
+      </w:r>
+      <w:proofErr w:type="spellStart"/>
+      <w:r>
+        <w:t>Payment_method</w:t>
+      </w:r>
+      <w:proofErr w:type="spellEnd"/>
+      <w:r>
+        <w:t xml:space="preserve">(varchar), </w:t>
+      </w:r>
+      <w:proofErr w:type="spellStart"/>
+      <w:r>
+        <w:t>paymentdate</w:t>
+      </w:r>
+      <w:proofErr w:type="spellEnd"/>
+      <w:r>
+        <w:t xml:space="preserve">(date), vat(number), </w:t>
+      </w:r>
+      <w:proofErr w:type="spellStart"/>
+      <w:r>
+        <w:t>total_paid</w:t>
+      </w:r>
+      <w:proofErr w:type="spellEnd"/>
+      <w:r>
+        <w:t>(number)</w:t>
+      </w:r>
+    </w:p>
+    <w:p>
+      <w:r>
+        <w:t xml:space="preserve">Login: </w:t>
+      </w:r>
+      <w:proofErr w:type="spellStart"/>
+      <w:r>
+        <w:t>Emp_id</w:t>
+      </w:r>
+      <w:proofErr w:type="spellEnd"/>
+      <w:r>
+        <w:t>(int)PK,</w:t>
+      </w:r>
+      <w:r>
+        <w:t xml:space="preserve"> Role(varchar)</w:t>
+      </w:r>
+      <w:r>
+        <w:t xml:space="preserve"> password(varchar) unique.</w:t>
+      </w:r>
+    </w:p>
+    <w:p>
+      <w:r>
+        <w:t xml:space="preserve">Reports: </w:t>
+      </w:r>
+      <w:proofErr w:type="spellStart"/>
+      <w:r>
+        <w:t>Report_</w:t>
+      </w:r>
+      <w:proofErr w:type="gramStart"/>
+      <w:r>
+        <w:t>id</w:t>
+      </w:r>
+      <w:proofErr w:type="spellEnd"/>
+      <w:r>
+        <w:t>(</w:t>
+      </w:r>
+      <w:proofErr w:type="gramEnd"/>
+      <w:r>
+        <w:t xml:space="preserve">PK), </w:t>
+      </w:r>
+      <w:proofErr w:type="spellStart"/>
+      <w:r>
+        <w:t>ReportGenarated</w:t>
+      </w:r>
+      <w:proofErr w:type="spellEnd"/>
+      <w:r>
+        <w:t xml:space="preserve">(data), </w:t>
+      </w:r>
+      <w:proofErr w:type="spellStart"/>
+      <w:r>
+        <w:t>Total_Inocme</w:t>
+      </w:r>
+      <w:proofErr w:type="spellEnd"/>
+      <w:r>
+        <w:t xml:space="preserve">(number), </w:t>
+      </w:r>
+      <w:proofErr w:type="spellStart"/>
+      <w:r>
+        <w:t>Total_Loss</w:t>
+      </w:r>
+      <w:proofErr w:type="spellEnd"/>
+      <w:r>
+        <w:t xml:space="preserve">(number), </w:t>
+      </w:r>
+      <w:proofErr w:type="spellStart"/>
+      <w:r>
+        <w:t>Total_Discount</w:t>
+      </w:r>
+      <w:proofErr w:type="spellEnd"/>
+      <w:r>
+        <w:t xml:space="preserve">(number), </w:t>
+      </w:r>
+      <w:proofErr w:type="spellStart"/>
+      <w:r>
+        <w:t>Remainnig_Product_Total</w:t>
+      </w:r>
+      <w:proofErr w:type="spellEnd"/>
+      <w:r>
+        <w:t xml:space="preserve"> Amount(number).</w:t>
       </w:r>
     </w:p>
     <w:p>

</xml_diff>